<commit_message>
Link Replacer with test cases.
</commit_message>
<xml_diff>
--- a/examples/linkResult.docx
+++ b/examples/linkResult.docx
@@ -2387,7 +2387,7 @@
         </w:rPr>
         <w:t xml:space="preserve">. </w:t>
       </w:r>
-      <w:hyperlink r:id="rId10" w:history="1">
+      <w:hyperlink r:id="rId6" w:history="1">
         <w:proofErr w:type="spellStart"/>
         <w:r>
           <w:rPr>
@@ -2829,7 +2829,7 @@
         </w:rPr>
         <w:t xml:space="preserve">. </w:t>
       </w:r>
-      <w:hyperlink r:id="rId11" w:history="1">
+      <w:hyperlink r:id="rId7" w:history="1">
         <w:r>
           <w:rPr>
             <w:rStyle w:val="Hyperlink"/>

</xml_diff>